<commit_message>
Replaced FTGL with Freetype
</commit_message>
<xml_diff>
--- a/Birdman Report.docx
+++ b/Birdman Report.docx
@@ -37,11 +37,9 @@
           <w:numId w:val="2"/>
         </w:numPr>
       </w:pPr>
-      <w:proofErr w:type="spellStart"/>
-      <w:r>
-        <w:t>freeglut</w:t>
-      </w:r>
-      <w:proofErr w:type="spellEnd"/>
+      <w:r>
+        <w:t>freeglut-2.8.1</w:t>
+      </w:r>
     </w:p>
     <w:p>
       <w:pPr>
@@ -50,12 +48,13 @@
           <w:ilvl w:val="0"/>
           <w:numId w:val="2"/>
         </w:numPr>
-      </w:pPr>
-      <w:proofErr w:type="spellStart"/>
-      <w:r>
-        <w:t>glew</w:t>
-      </w:r>
-      <w:proofErr w:type="spellEnd"/>
+        <w:rPr>
+          <w:strike/>
+        </w:rPr>
+      </w:pPr>
+      <w:r>
+        <w:t>glew-1.12.0</w:t>
+      </w:r>
     </w:p>
     <w:p>
       <w:pPr>
@@ -64,9 +63,29 @@
           <w:ilvl w:val="0"/>
           <w:numId w:val="2"/>
         </w:numPr>
-      </w:pPr>
-      <w:r>
-        <w:t>FTGL (fonts)</w:t>
+        <w:rPr>
+          <w:strike/>
+        </w:rPr>
+      </w:pPr>
+      <w:r>
+        <w:rPr>
+          <w:strike/>
+        </w:rPr>
+        <w:t>FTGL (</w:t>
+      </w:r>
+      <w:proofErr w:type="spellStart"/>
+      <w:r>
+        <w:rPr>
+          <w:strike/>
+        </w:rPr>
+        <w:t>laggy</w:t>
+      </w:r>
+      <w:proofErr w:type="spellEnd"/>
+      <w:r>
+        <w:rPr>
+          <w:strike/>
+        </w:rPr>
+        <w:t xml:space="preserve"> trash)</w:t>
       </w:r>
     </w:p>
     <w:p>
@@ -78,15 +97,7 @@
         </w:numPr>
       </w:pPr>
       <w:r>
-        <w:t>SOIL (</w:t>
-      </w:r>
-      <w:proofErr w:type="spellStart"/>
-      <w:r>
-        <w:t>png</w:t>
-      </w:r>
-      <w:proofErr w:type="spellEnd"/>
-      <w:r>
-        <w:t xml:space="preserve"> loading)</w:t>
+        <w:t>freetype-2.5.5</w:t>
       </w:r>
     </w:p>
     <w:p>
@@ -97,22 +108,32 @@
           <w:numId w:val="2"/>
         </w:numPr>
       </w:pPr>
-      <w:proofErr w:type="spellStart"/>
-      <w:r>
-        <w:t>glm</w:t>
-      </w:r>
-      <w:proofErr w:type="spellEnd"/>
-      <w:r>
-        <w:t xml:space="preserve"> (vector/matrix </w:t>
-      </w:r>
-      <w:proofErr w:type="spellStart"/>
-      <w:r>
-        <w:t>struct</w:t>
-      </w:r>
-      <w:proofErr w:type="spellEnd"/>
-      <w:r>
-        <w:t xml:space="preserve"> and its operations)</w:t>
-      </w:r>
+      <w:r>
+        <w:t>SOIL</w:t>
+      </w:r>
+      <w:r>
+        <w:t xml:space="preserve"> (</w:t>
+      </w:r>
+      <w:r>
+        <w:t>July 7, 2008</w:t>
+      </w:r>
+      <w:r>
+        <w:t>)</w:t>
+      </w:r>
+    </w:p>
+    <w:p>
+      <w:pPr>
+        <w:pStyle w:val="ListParagraph"/>
+        <w:numPr>
+          <w:ilvl w:val="0"/>
+          <w:numId w:val="2"/>
+        </w:numPr>
+      </w:pPr>
+      <w:r>
+        <w:t>glm-0.9.6.1</w:t>
+      </w:r>
+      <w:bookmarkStart w:id="0" w:name="_GoBack"/>
+      <w:bookmarkEnd w:id="0"/>
     </w:p>
     <w:p/>
     <w:p>
@@ -147,7 +168,18 @@
       </w:r>
       <w:proofErr w:type="spellEnd"/>
       <w:r>
-        <w:t xml:space="preserve"> Ren http://opengameart.org/content/backgrounds-for-2d-platformers</w:t>
+        <w:t xml:space="preserve"> Ren </w:t>
+      </w:r>
+      <w:hyperlink r:id="rId5" w:history="1">
+        <w:r>
+          <w:rPr>
+            <w:rStyle w:val="Hyperlink"/>
+          </w:rPr>
+          <w:t>http://opengameart.org/content/backgrounds-for-2d-platformers</w:t>
+        </w:r>
+      </w:hyperlink>
+      <w:r>
+        <w:t xml:space="preserve"> </w:t>
       </w:r>
     </w:p>
     <w:p>
@@ -159,7 +191,18 @@
         </w:numPr>
       </w:pPr>
       <w:r>
-        <w:t>Zack Alvarado http://opengameart.org/content/platformer-tilesets</w:t>
+        <w:t xml:space="preserve">Zack Alvarado </w:t>
+      </w:r>
+      <w:hyperlink r:id="rId6" w:history="1">
+        <w:r>
+          <w:rPr>
+            <w:rStyle w:val="Hyperlink"/>
+          </w:rPr>
+          <w:t>http://opengameart.org/content/platformer-tilesets</w:t>
+        </w:r>
+      </w:hyperlink>
+      <w:r>
+        <w:t xml:space="preserve"> </w:t>
       </w:r>
     </w:p>
     <w:p>
@@ -184,7 +227,18 @@
       </w:r>
       <w:proofErr w:type="spellEnd"/>
       <w:r>
-        <w:t xml:space="preserve"> http://opengameart.org/content/classic-hero-and-baddies-pack</w:t>
+        <w:t xml:space="preserve"> </w:t>
+      </w:r>
+      <w:hyperlink r:id="rId7" w:history="1">
+        <w:r>
+          <w:rPr>
+            <w:rStyle w:val="Hyperlink"/>
+          </w:rPr>
+          <w:t>http://opengameart.org/content/classic-hero-and-baddies-pack</w:t>
+        </w:r>
+      </w:hyperlink>
+      <w:r>
+        <w:t xml:space="preserve"> </w:t>
       </w:r>
     </w:p>
     <w:p>
@@ -201,7 +255,18 @@
         </w:numPr>
       </w:pPr>
       <w:r>
-        <w:t>Coin https://projectwerk.webontwerp.khleuven.be/projects/melonjshtml5spel/wiki</w:t>
+        <w:t xml:space="preserve">Coin </w:t>
+      </w:r>
+      <w:hyperlink r:id="rId8" w:history="1">
+        <w:r>
+          <w:rPr>
+            <w:rStyle w:val="Hyperlink"/>
+          </w:rPr>
+          <w:t>https://projectwerk.webontwerp.khleuven.be/projects/melonjshtml5spel/wiki</w:t>
+        </w:r>
+      </w:hyperlink>
+      <w:r>
+        <w:t xml:space="preserve"> </w:t>
       </w:r>
     </w:p>
     <w:p>
@@ -223,12 +288,81 @@
       </w:r>
       <w:proofErr w:type="spellEnd"/>
       <w:r>
-        <w:t xml:space="preserve"> from http://dsg4.com/04/extra/bitmap/</w:t>
-      </w:r>
+        <w:t xml:space="preserve"> from </w:t>
+      </w:r>
+      <w:hyperlink r:id="rId9" w:history="1">
+        <w:r>
+          <w:rPr>
+            <w:rStyle w:val="Hyperlink"/>
+          </w:rPr>
+          <w:t>http://dsg4.com/04/extra/bitmap/</w:t>
+        </w:r>
+      </w:hyperlink>
     </w:p>
     <w:p/>
     <w:p>
-      <w:r>
+      <w:pPr>
+        <w:rPr>
+          <w:sz w:val="16"/>
+          <w:szCs w:val="16"/>
+        </w:rPr>
+      </w:pPr>
+      <w:r>
+        <w:rPr>
+          <w:i/>
+        </w:rPr>
+        <w:t>Code</w:t>
+      </w:r>
+      <w:r>
+        <w:rPr>
+          <w:i/>
+        </w:rPr>
+        <w:t xml:space="preserve"> Credits</w:t>
+      </w:r>
+    </w:p>
+    <w:p>
+      <w:r>
+        <w:t xml:space="preserve">OpenGL Lesson 43:  TrueType Fonts </w:t>
+      </w:r>
+      <w:proofErr w:type="gramStart"/>
+      <w:r>
+        <w:t>With</w:t>
+      </w:r>
+      <w:proofErr w:type="gramEnd"/>
+      <w:r>
+        <w:t xml:space="preserve"> </w:t>
+      </w:r>
+      <w:proofErr w:type="spellStart"/>
+      <w:r>
+        <w:t>FreeType</w:t>
+      </w:r>
+      <w:proofErr w:type="spellEnd"/>
+    </w:p>
+    <w:p>
+      <w:hyperlink r:id="rId10" w:history="1">
+        <w:r>
+          <w:rPr>
+            <w:rStyle w:val="Hyperlink"/>
+          </w:rPr>
+          <w:t>http://nehe.gamedev.net/tutorial/freetype_fonts_in_opengl/24001/</w:t>
+        </w:r>
+      </w:hyperlink>
+      <w:r>
+        <w:t xml:space="preserve"> </w:t>
+      </w:r>
+    </w:p>
+    <w:p>
+      <w:r>
+        <w:t>Authors Name: Sven Olsen</w:t>
+      </w:r>
+    </w:p>
+    <w:p/>
+    <w:p/>
+    <w:p/>
+    <w:p/>
+    <w:p>
+      <w:r>
+        <w:lastRenderedPageBreak/>
         <w:t xml:space="preserve">Birdman is a basic 2D game engine which features animated sprites, </w:t>
       </w:r>
       <w:proofErr w:type="spellStart"/>
@@ -346,7 +480,6 @@
         <w:rPr>
           <w:i/>
         </w:rPr>
-        <w:lastRenderedPageBreak/>
         <w:t>camera.cpp</w:t>
       </w:r>
       <w:proofErr w:type="gramEnd"/>
@@ -636,6 +769,7 @@
         <w:ind w:left="360"/>
       </w:pPr>
       <w:r>
+        <w:lastRenderedPageBreak/>
         <w:t xml:space="preserve">By default a quad is made and added to a list of vertices and texture coordinates, and drawn using </w:t>
       </w:r>
       <w:proofErr w:type="spellStart"/>
@@ -828,11 +962,7 @@
       </w:r>
       <w:proofErr w:type="spellEnd"/>
       <w:r>
-        <w:t xml:space="preserve"> terrain of the game world and if it is negative, no collision is </w:t>
-      </w:r>
-      <w:r>
-        <w:lastRenderedPageBreak/>
-        <w:t>checked in the later phase, but the same positive frame index is used to display the tile.</w:t>
+        <w:t xml:space="preserve"> terrain of the game world and if it is negative, no collision is checked in the later phase, but the same positive frame index is used to display the tile.</w:t>
       </w:r>
       <w:r>
         <w:t xml:space="preserve"> Vertices and </w:t>
@@ -1097,7 +1227,11 @@
       </w:r>
       <w:proofErr w:type="gramEnd"/>
       <w:r>
-        <w:t xml:space="preserve">), all the objects, camera and fonts used in the game are initialized, and the scene is reset, which clears all items in the map (coins, </w:t>
+        <w:t xml:space="preserve">), all the objects, camera and fonts used in the game </w:t>
+      </w:r>
+      <w:r>
+        <w:lastRenderedPageBreak/>
+        <w:t xml:space="preserve">are initialized, and the scene is reset, which clears all items in the map (coins, </w:t>
       </w:r>
       <w:proofErr w:type="spellStart"/>
       <w:r>
@@ -1134,8 +1268,6 @@
       <w:r>
         <w:t>.</w:t>
       </w:r>
-      <w:bookmarkStart w:id="0" w:name="_GoBack"/>
-      <w:bookmarkEnd w:id="0"/>
     </w:p>
     <w:sectPr>
       <w:pgSz w:w="12240" w:h="15840"/>

</xml_diff>